<commit_message>
Update: Atualização na documentação
</commit_message>
<xml_diff>
--- a/Documentação/Documentação-Djavan.docx
+++ b/Documentação/Documentação-Djavan.docx
@@ -419,51 +419,70 @@
     <w:p>
       <w:pPr>
         <w:pStyle w:val="ABNTGeral"/>
-        <w:rPr>
-          <w:b/>
-          <w:sz w:val="28"/>
-          <w:szCs w:val="28"/>
-        </w:rPr>
-      </w:pPr>
-      <w:r>
-        <w:rPr>
-          <w:b/>
-          <w:sz w:val="28"/>
-          <w:szCs w:val="28"/>
-        </w:rPr>
-        <w:br/>
-      </w:r>
-      <w:r>
-        <w:rPr>
-          <w:b/>
-          <w:sz w:val="28"/>
-          <w:szCs w:val="28"/>
-        </w:rPr>
-        <w:br/>
-      </w:r>
-      <w:r>
-        <w:rPr>
-          <w:b/>
-          <w:sz w:val="28"/>
-          <w:szCs w:val="28"/>
-        </w:rPr>
-        <w:br/>
-      </w:r>
-      <w:r>
-        <w:rPr>
-          <w:b/>
-          <w:sz w:val="28"/>
-          <w:szCs w:val="28"/>
-        </w:rPr>
-        <w:br/>
-      </w:r>
-      <w:r>
-        <w:rPr>
-          <w:b/>
-          <w:sz w:val="28"/>
-          <w:szCs w:val="28"/>
-        </w:rPr>
-        <w:br/>
+        <w:jc w:val="center"/>
+        <w:rPr>
+          <w:b/>
+          <w:sz w:val="28"/>
+          <w:szCs w:val="28"/>
+        </w:rPr>
+      </w:pPr>
+      <w:r>
+        <w:rPr>
+          <w:b/>
+          <w:sz w:val="28"/>
+          <w:szCs w:val="28"/>
+        </w:rPr>
+        <w:t>RA: 01242045</w:t>
+      </w:r>
+      <w:r>
+        <w:rPr>
+          <w:b/>
+          <w:sz w:val="28"/>
+          <w:szCs w:val="28"/>
+        </w:rPr>
+        <w:br/>
+      </w:r>
+      <w:r>
+        <w:rPr>
+          <w:b/>
+          <w:sz w:val="28"/>
+          <w:szCs w:val="28"/>
+        </w:rPr>
+        <w:br/>
+      </w:r>
+      <w:bookmarkStart w:id="0" w:name="_GoBack"/>
+      <w:bookmarkEnd w:id="0"/>
+      <w:r>
+        <w:rPr>
+          <w:b/>
+          <w:sz w:val="28"/>
+          <w:szCs w:val="28"/>
+        </w:rPr>
+        <w:br/>
+      </w:r>
+      <w:r>
+        <w:rPr>
+          <w:b/>
+          <w:sz w:val="28"/>
+          <w:szCs w:val="28"/>
+        </w:rPr>
+        <w:br/>
+      </w:r>
+      <w:r>
+        <w:rPr>
+          <w:b/>
+          <w:sz w:val="28"/>
+          <w:szCs w:val="28"/>
+        </w:rPr>
+        <w:br/>
+      </w:r>
+      <w:r>
+        <w:rPr>
+          <w:b/>
+          <w:sz w:val="28"/>
+          <w:szCs w:val="28"/>
+        </w:rPr>
+        <w:t>PROJETO INDIVIDUAL – SÃO PAULO TECH SCHOOL</w:t>
       </w:r>
       <w:r>
         <w:rPr>
@@ -711,232 +730,242 @@
           <w:tab w:val="left" w:pos="552"/>
         </w:tabs>
         <w:ind w:left="708"/>
-        <w:jc w:val="center"/>
+        <w:jc w:val="right"/>
         <w:rPr>
           <w:i/>
-          <w:u w:val="single"/>
-        </w:rPr>
-      </w:pPr>
-      <w:r>
-        <w:rPr>
-          <w:b/>
-          <w:sz w:val="28"/>
-          <w:szCs w:val="28"/>
-        </w:rPr>
-        <w:br/>
-      </w:r>
-      <w:r>
-        <w:rPr>
-          <w:b/>
-          <w:sz w:val="28"/>
-          <w:szCs w:val="28"/>
-        </w:rPr>
-        <w:br/>
-      </w:r>
-      <w:r>
-        <w:rPr>
-          <w:b/>
-          <w:sz w:val="28"/>
-          <w:szCs w:val="28"/>
-        </w:rPr>
-        <w:br/>
-      </w:r>
-      <w:r>
-        <w:rPr>
-          <w:b/>
-          <w:sz w:val="28"/>
-          <w:szCs w:val="28"/>
-        </w:rPr>
-        <w:br/>
-      </w:r>
-      <w:r>
-        <w:rPr>
-          <w:b/>
-          <w:sz w:val="28"/>
-          <w:szCs w:val="28"/>
-        </w:rPr>
-        <w:br/>
-      </w:r>
-      <w:r>
-        <w:rPr>
-          <w:b/>
-          <w:sz w:val="28"/>
-          <w:szCs w:val="28"/>
-        </w:rPr>
-        <w:br/>
-      </w:r>
-      <w:r>
-        <w:rPr>
-          <w:b/>
-          <w:sz w:val="28"/>
-          <w:szCs w:val="28"/>
-        </w:rPr>
-        <w:br/>
-      </w:r>
-      <w:r>
-        <w:rPr>
-          <w:b/>
-          <w:sz w:val="28"/>
-          <w:szCs w:val="28"/>
-        </w:rPr>
-        <w:br/>
-      </w:r>
-      <w:r>
-        <w:rPr>
-          <w:b/>
-          <w:sz w:val="28"/>
-          <w:szCs w:val="28"/>
-        </w:rPr>
-        <w:br/>
-      </w:r>
-      <w:r>
-        <w:rPr>
-          <w:b/>
-          <w:sz w:val="28"/>
-          <w:szCs w:val="28"/>
-        </w:rPr>
-        <w:br/>
-      </w:r>
-      <w:r>
-        <w:rPr>
-          <w:b/>
-          <w:sz w:val="28"/>
-          <w:szCs w:val="28"/>
-        </w:rPr>
-        <w:br/>
-      </w:r>
-      <w:r>
-        <w:rPr>
-          <w:b/>
-          <w:sz w:val="28"/>
-          <w:szCs w:val="28"/>
-        </w:rPr>
-        <w:br/>
-      </w:r>
-      <w:r>
-        <w:rPr>
-          <w:b/>
-          <w:sz w:val="28"/>
-          <w:szCs w:val="28"/>
-        </w:rPr>
-        <w:br/>
-      </w:r>
-      <w:r>
-        <w:rPr>
-          <w:b/>
-          <w:sz w:val="28"/>
-          <w:szCs w:val="28"/>
-        </w:rPr>
-        <w:br/>
-      </w:r>
-      <w:r>
-        <w:rPr>
-          <w:b/>
-          <w:sz w:val="28"/>
-          <w:szCs w:val="28"/>
-        </w:rPr>
-        <w:br/>
-      </w:r>
-      <w:r>
-        <w:rPr>
-          <w:b/>
-          <w:sz w:val="28"/>
-          <w:szCs w:val="28"/>
-        </w:rPr>
-        <w:br/>
-      </w:r>
-      <w:r>
-        <w:rPr>
-          <w:b/>
-          <w:sz w:val="28"/>
-          <w:szCs w:val="28"/>
-        </w:rPr>
-        <w:br/>
-      </w:r>
-      <w:r>
-        <w:rPr>
-          <w:b/>
-          <w:sz w:val="28"/>
-          <w:szCs w:val="28"/>
-        </w:rPr>
-        <w:br/>
-      </w:r>
-      <w:r>
-        <w:rPr>
-          <w:b/>
-          <w:sz w:val="28"/>
-          <w:szCs w:val="28"/>
-        </w:rPr>
-        <w:br/>
-      </w:r>
-      <w:r>
-        <w:rPr>
-          <w:b/>
-          <w:sz w:val="28"/>
-          <w:szCs w:val="28"/>
-        </w:rPr>
-        <w:br/>
-      </w:r>
-      <w:r>
-        <w:rPr>
-          <w:b/>
-          <w:sz w:val="28"/>
-          <w:szCs w:val="28"/>
-        </w:rPr>
-        <w:br/>
-      </w:r>
-      <w:r>
-        <w:rPr>
-          <w:b/>
-          <w:sz w:val="28"/>
-          <w:szCs w:val="28"/>
-        </w:rPr>
-        <w:br/>
-      </w:r>
-      <w:r>
-        <w:rPr>
-          <w:b/>
-          <w:sz w:val="28"/>
-          <w:szCs w:val="28"/>
+        </w:rPr>
+      </w:pPr>
+      <w:r>
+        <w:rPr>
+          <w:b/>
+          <w:sz w:val="28"/>
+          <w:szCs w:val="28"/>
+        </w:rPr>
+        <w:tab/>
+      </w:r>
+      <w:r>
+        <w:rPr>
+          <w:b/>
+          <w:sz w:val="28"/>
+          <w:szCs w:val="28"/>
+        </w:rPr>
+        <w:br/>
+      </w:r>
+      <w:r>
+        <w:rPr>
+          <w:b/>
+          <w:sz w:val="28"/>
+          <w:szCs w:val="28"/>
+        </w:rPr>
+        <w:br/>
+      </w:r>
+      <w:r>
+        <w:rPr>
+          <w:b/>
+          <w:sz w:val="28"/>
+          <w:szCs w:val="28"/>
+        </w:rPr>
+        <w:br/>
+      </w:r>
+      <w:r>
+        <w:rPr>
+          <w:b/>
+          <w:sz w:val="28"/>
+          <w:szCs w:val="28"/>
+        </w:rPr>
+        <w:br/>
+      </w:r>
+      <w:r>
+        <w:rPr>
+          <w:b/>
+          <w:sz w:val="28"/>
+          <w:szCs w:val="28"/>
+        </w:rPr>
+        <w:br/>
+      </w:r>
+      <w:r>
+        <w:rPr>
+          <w:b/>
+          <w:sz w:val="28"/>
+          <w:szCs w:val="28"/>
+        </w:rPr>
+        <w:br/>
+      </w:r>
+      <w:r>
+        <w:rPr>
+          <w:b/>
+          <w:sz w:val="28"/>
+          <w:szCs w:val="28"/>
+        </w:rPr>
+        <w:br/>
+      </w:r>
+      <w:r>
+        <w:rPr>
+          <w:b/>
+          <w:sz w:val="28"/>
+          <w:szCs w:val="28"/>
+        </w:rPr>
+        <w:br/>
+      </w:r>
+      <w:r>
+        <w:rPr>
+          <w:b/>
+          <w:sz w:val="28"/>
+          <w:szCs w:val="28"/>
+        </w:rPr>
+        <w:br/>
+      </w:r>
+      <w:r>
+        <w:rPr>
+          <w:b/>
+          <w:sz w:val="28"/>
+          <w:szCs w:val="28"/>
+        </w:rPr>
+        <w:br/>
+      </w:r>
+      <w:r>
+        <w:rPr>
+          <w:b/>
+          <w:sz w:val="28"/>
+          <w:szCs w:val="28"/>
+        </w:rPr>
+        <w:br/>
+      </w:r>
+      <w:r>
+        <w:rPr>
+          <w:b/>
+          <w:sz w:val="28"/>
+          <w:szCs w:val="28"/>
+        </w:rPr>
+        <w:br/>
+      </w:r>
+      <w:r>
+        <w:rPr>
+          <w:b/>
+          <w:sz w:val="28"/>
+          <w:szCs w:val="28"/>
+        </w:rPr>
+        <w:br/>
+      </w:r>
+      <w:r>
+        <w:rPr>
+          <w:b/>
+          <w:sz w:val="28"/>
+          <w:szCs w:val="28"/>
+        </w:rPr>
+        <w:br/>
+      </w:r>
+      <w:r>
+        <w:rPr>
+          <w:b/>
+          <w:sz w:val="28"/>
+          <w:szCs w:val="28"/>
+        </w:rPr>
+        <w:br/>
+      </w:r>
+      <w:r>
+        <w:rPr>
+          <w:b/>
+          <w:sz w:val="28"/>
+          <w:szCs w:val="28"/>
+        </w:rPr>
+        <w:br/>
+      </w:r>
+      <w:r>
+        <w:rPr>
+          <w:b/>
+          <w:sz w:val="28"/>
+          <w:szCs w:val="28"/>
+        </w:rPr>
+        <w:br/>
+      </w:r>
+      <w:r>
+        <w:rPr>
+          <w:b/>
+          <w:sz w:val="28"/>
+          <w:szCs w:val="28"/>
+        </w:rPr>
+        <w:br/>
+      </w:r>
+      <w:r>
+        <w:rPr>
+          <w:b/>
+          <w:sz w:val="28"/>
+          <w:szCs w:val="28"/>
+        </w:rPr>
+        <w:br/>
+      </w:r>
+      <w:r>
+        <w:rPr>
+          <w:b/>
+          <w:sz w:val="28"/>
+          <w:szCs w:val="28"/>
+        </w:rPr>
+        <w:br/>
+      </w:r>
+      <w:r>
+        <w:rPr>
+          <w:b/>
+          <w:sz w:val="28"/>
+          <w:szCs w:val="28"/>
+        </w:rPr>
+        <w:br/>
+      </w:r>
+      <w:r>
+        <w:rPr>
+          <w:b/>
+          <w:sz w:val="28"/>
+          <w:szCs w:val="28"/>
+        </w:rPr>
+        <w:br/>
+      </w:r>
+      <w:r>
+        <w:rPr>
+          <w:b/>
+          <w:sz w:val="28"/>
+          <w:szCs w:val="28"/>
+        </w:rPr>
+        <w:br/>
+      </w:r>
+      <w:r>
+        <w:rPr>
+          <w:b/>
+          <w:sz w:val="28"/>
+          <w:szCs w:val="28"/>
+        </w:rPr>
+        <w:br/>
+      </w:r>
+      <w:r>
+        <w:rPr>
+          <w:b/>
         </w:rPr>
         <w:br/>
       </w:r>
       <w:r>
         <w:rPr>
           <w:i/>
-          <w:u w:val="single"/>
-        </w:rPr>
-        <w:br/>
-      </w:r>
+        </w:rPr>
+        <w:t xml:space="preserve">“Se eu tivesse mais alma </w:t>
+      </w:r>
+      <w:proofErr w:type="gramStart"/>
       <w:r>
         <w:rPr>
           <w:i/>
-          <w:u w:val="single"/>
-        </w:rPr>
-        <w:br/>
-      </w:r>
+        </w:rPr>
+        <w:t>pra</w:t>
+      </w:r>
+      <w:proofErr w:type="gramEnd"/>
       <w:r>
         <w:rPr>
           <w:i/>
-          <w:u w:val="single"/>
-        </w:rPr>
-        <w:t xml:space="preserve">“Se eu tivesse mais alma </w:t>
-      </w:r>
-      <w:proofErr w:type="gramStart"/>
+        </w:rPr>
+        <w:t xml:space="preserve"> dar</w:t>
+      </w:r>
       <w:r>
         <w:rPr>
           <w:i/>
-          <w:u w:val="single"/>
-        </w:rPr>
-        <w:t>pra</w:t>
-      </w:r>
-      <w:proofErr w:type="gramEnd"/>
-      <w:r>
-        <w:rPr>
-          <w:i/>
-          <w:u w:val="single"/>
-        </w:rPr>
-        <w:t xml:space="preserve"> dar</w:t>
+        </w:rPr>
+        <w:t>.</w:t>
       </w:r>
     </w:p>
     <w:p>
@@ -946,18 +975,59 @@
           <w:tab w:val="left" w:pos="552"/>
         </w:tabs>
         <w:ind w:left="552"/>
-        <w:jc w:val="center"/>
+        <w:jc w:val="right"/>
+        <w:rPr>
+          <w:i/>
+        </w:rPr>
+      </w:pPr>
+      <w:r>
+        <w:rPr>
+          <w:i/>
+        </w:rPr>
+        <w:t>Eu daria, isso para mim é viver”</w:t>
+      </w:r>
+    </w:p>
+    <w:p>
+      <w:pPr>
+        <w:pStyle w:val="ABNTGeral"/>
+        <w:tabs>
+          <w:tab w:val="left" w:pos="552"/>
+          <w:tab w:val="left" w:pos="6840"/>
+        </w:tabs>
+        <w:ind w:left="708"/>
+        <w:jc w:val="right"/>
+        <w:rPr>
+          <w:b/>
+          <w:sz w:val="28"/>
+          <w:szCs w:val="28"/>
+        </w:rPr>
+      </w:pPr>
+      <w:r>
+        <w:rPr>
+          <w:i/>
+        </w:rPr>
+        <w:t xml:space="preserve">                                                  </w:t>
+      </w:r>
+      <w:r>
+        <w:rPr>
+          <w:i/>
+        </w:rPr>
+        <w:t>Djavan Caetano Viana</w:t>
+      </w:r>
+      <w:r>
         <w:rPr>
           <w:i/>
           <w:u w:val="single"/>
         </w:rPr>
-      </w:pPr>
-      <w:r>
-        <w:rPr>
-          <w:i/>
-          <w:u w:val="single"/>
-        </w:rPr>
-        <w:t>Eu daria, isso para mim é viver”</w:t>
+        <w:t xml:space="preserve">               </w:t>
+      </w:r>
+      <w:r>
+        <w:rPr>
+          <w:b/>
+          <w:sz w:val="28"/>
+          <w:szCs w:val="28"/>
+        </w:rPr>
+        <w:br/>
       </w:r>
     </w:p>
     <w:p>
@@ -966,7 +1036,6 @@
         <w:tabs>
           <w:tab w:val="left" w:pos="552"/>
         </w:tabs>
-        <w:ind w:left="552"/>
         <w:jc w:val="center"/>
         <w:rPr>
           <w:b/>
@@ -974,43 +1043,6 @@
           <w:szCs w:val="28"/>
         </w:rPr>
       </w:pPr>
-      <w:r>
-        <w:rPr>
-          <w:i/>
-          <w:u w:val="single"/>
-        </w:rPr>
-        <w:t>Djavan Caetano Viana</w:t>
-      </w:r>
-      <w:r>
-        <w:rPr>
-          <w:i/>
-          <w:u w:val="single"/>
-        </w:rPr>
-        <w:t xml:space="preserve">                                    </w:t>
-      </w:r>
-      <w:r>
-        <w:rPr>
-          <w:i/>
-          <w:u w:val="single"/>
-        </w:rPr>
-        <w:br/>
-      </w:r>
-      <w:r>
-        <w:rPr>
-          <w:b/>
-          <w:sz w:val="28"/>
-          <w:szCs w:val="28"/>
-        </w:rPr>
-        <w:br/>
-      </w:r>
-      <w:r>
-        <w:rPr>
-          <w:b/>
-          <w:sz w:val="28"/>
-          <w:szCs w:val="28"/>
-        </w:rPr>
-        <w:br/>
-      </w:r>
       <w:r>
         <w:rPr>
           <w:b/>
@@ -1694,8 +1726,6 @@
           <w:docGrid w:linePitch="360"/>
         </w:sectPr>
       </w:pPr>
-      <w:bookmarkStart w:id="0" w:name="_GoBack"/>
-      <w:bookmarkEnd w:id="0"/>
     </w:p>
     <w:p>
       <w:pPr>
@@ -2212,6 +2242,9 @@
         <w:t>quiz</w:t>
       </w:r>
       <w:proofErr w:type="spellEnd"/>
+      <w:r>
+        <w:t xml:space="preserve"> e o complete a música</w:t>
+      </w:r>
       <w:r>
         <w:t>.</w:t>
       </w:r>
@@ -2767,7 +2800,62 @@
       </w:pPr>
     </w:p>
     <w:bookmarkEnd w:id="9"/>
-    <w:p/>
+    <w:p>
+      <w:r>
+        <w:rPr>
+          <w:noProof/>
+          <w:lang w:eastAsia="pt-BR"/>
+        </w:rPr>
+        <w:drawing>
+          <wp:inline distT="0" distB="0" distL="0" distR="0" wp14:anchorId="55ED6ECD" wp14:editId="35FC29A9">
+            <wp:extent cx="5760085" cy="3166935"/>
+            <wp:effectExtent l="0" t="0" r="0" b="0"/>
+            <wp:docPr id="5" name="Imagem 5" descr="C:\Users\supor\Downloads\Screenshot 2024-12-01 024850.png"/>
+            <wp:cNvGraphicFramePr>
+              <a:graphicFrameLocks xmlns:a="http://schemas.openxmlformats.org/drawingml/2006/main" noChangeAspect="1"/>
+            </wp:cNvGraphicFramePr>
+            <a:graphic xmlns:a="http://schemas.openxmlformats.org/drawingml/2006/main">
+              <a:graphicData uri="http://schemas.openxmlformats.org/drawingml/2006/picture">
+                <pic:pic xmlns:pic="http://schemas.openxmlformats.org/drawingml/2006/picture">
+                  <pic:nvPicPr>
+                    <pic:cNvPr id="0" name="Picture 1" descr="C:\Users\supor\Downloads\Screenshot 2024-12-01 024850.png"/>
+                    <pic:cNvPicPr>
+                      <a:picLocks noChangeAspect="1" noChangeArrowheads="1"/>
+                    </pic:cNvPicPr>
+                  </pic:nvPicPr>
+                  <pic:blipFill>
+                    <a:blip r:embed="rId13">
+                      <a:extLst>
+                        <a:ext uri="{28A0092B-C50C-407E-A947-70E740481C1C}">
+                          <a14:useLocalDpi xmlns:a14="http://schemas.microsoft.com/office/drawing/2010/main" val="0"/>
+                        </a:ext>
+                      </a:extLst>
+                    </a:blip>
+                    <a:srcRect/>
+                    <a:stretch>
+                      <a:fillRect/>
+                    </a:stretch>
+                  </pic:blipFill>
+                  <pic:spPr bwMode="auto">
+                    <a:xfrm>
+                      <a:off x="0" y="0"/>
+                      <a:ext cx="5760085" cy="3166935"/>
+                    </a:xfrm>
+                    <a:prstGeom prst="rect">
+                      <a:avLst/>
+                    </a:prstGeom>
+                    <a:noFill/>
+                    <a:ln>
+                      <a:noFill/>
+                    </a:ln>
+                  </pic:spPr>
+                </pic:pic>
+              </a:graphicData>
+            </a:graphic>
+          </wp:inline>
+        </w:drawing>
+      </w:r>
+    </w:p>
     <w:p>
       <w:pPr>
         <w:spacing w:line="360" w:lineRule="auto"/>
@@ -2872,7 +2960,7 @@
         <w:br/>
         <w:t xml:space="preserve">Disponível em: </w:t>
       </w:r>
-      <w:hyperlink r:id="rId13" w:history="1">
+      <w:hyperlink r:id="rId14" w:history="1">
         <w:r>
           <w:rPr>
             <w:rStyle w:val="Hyperlink"/>
@@ -2970,7 +3058,7 @@
         <w:br/>
         <w:t xml:space="preserve">Disponível em: </w:t>
       </w:r>
-      <w:hyperlink r:id="rId14" w:history="1">
+      <w:hyperlink r:id="rId15" w:history="1">
         <w:r>
           <w:rPr>
             <w:rStyle w:val="Hyperlink"/>
@@ -3049,7 +3137,7 @@
         <w:br/>
         <w:t xml:space="preserve">Disponível em: </w:t>
       </w:r>
-      <w:hyperlink r:id="rId15" w:history="1">
+      <w:hyperlink r:id="rId16" w:history="1">
         <w:r>
           <w:rPr>
             <w:rStyle w:val="Hyperlink"/>
@@ -3128,7 +3216,7 @@
         </w:rPr>
         <w:t xml:space="preserve">Disponível em: </w:t>
       </w:r>
-      <w:hyperlink r:id="rId16" w:history="1">
+      <w:hyperlink r:id="rId17" w:history="1">
         <w:r>
           <w:rPr>
             <w:rStyle w:val="Hyperlink"/>
@@ -3206,7 +3294,7 @@
         <w:br/>
         <w:t xml:space="preserve">Disponível em: </w:t>
       </w:r>
-      <w:hyperlink r:id="rId17" w:history="1">
+      <w:hyperlink r:id="rId18" w:history="1">
         <w:r>
           <w:rPr>
             <w:rStyle w:val="Hyperlink"/>
@@ -3324,7 +3412,7 @@
         </w:rPr>
         <w:t xml:space="preserve">sponível em: </w:t>
       </w:r>
-      <w:hyperlink r:id="rId18" w:history="1">
+      <w:hyperlink r:id="rId19" w:history="1">
         <w:r>
           <w:rPr>
             <w:rStyle w:val="Hyperlink"/>
@@ -3421,7 +3509,7 @@
         </w:rPr>
         <w:t xml:space="preserve">Disponível em: </w:t>
       </w:r>
-      <w:hyperlink r:id="rId19" w:history="1">
+      <w:hyperlink r:id="rId20" w:history="1">
         <w:r>
           <w:rPr>
             <w:rStyle w:val="Hyperlink"/>
@@ -3445,9 +3533,9 @@
     </w:p>
     <w:p/>
     <w:sectPr>
-      <w:headerReference w:type="even" r:id="rId20"/>
-      <w:headerReference w:type="default" r:id="rId21"/>
-      <w:headerReference w:type="first" r:id="rId22"/>
+      <w:headerReference w:type="even" r:id="rId21"/>
+      <w:headerReference w:type="default" r:id="rId22"/>
+      <w:headerReference w:type="first" r:id="rId23"/>
       <w:pgSz w:w="11906" w:h="16838"/>
       <w:pgMar w:top="1701" w:right="1134" w:bottom="1134" w:left="1701" w:header="709" w:footer="709" w:gutter="0"/>
       <w:pgNumType w:start="5"/>
@@ -6816,7 +6904,7 @@
 </file>
 
 <file path=customXml/itemProps1.xml><?xml version="1.0" encoding="utf-8"?>
-<ds:datastoreItem xmlns:ds="http://schemas.openxmlformats.org/officeDocument/2006/customXml" ds:itemID="{A0AEA664-2589-49B0-BE07-E7D5B90E636D}">
+<ds:datastoreItem xmlns:ds="http://schemas.openxmlformats.org/officeDocument/2006/customXml" ds:itemID="{7E54A679-D8E4-4960-9D9C-8B91461AD1BD}">
   <ds:schemaRefs>
     <ds:schemaRef ds:uri="http://schemas.openxmlformats.org/officeDocument/2006/bibliography"/>
   </ds:schemaRefs>

</xml_diff>